<commit_message>
feat: se agrega descripcion y comentarios, Exploracion inicial
</commit_message>
<xml_diff>
--- a/Que aprendí hoy.docx
+++ b/Que aprendí hoy.docx
@@ -2235,7 +2235,153 @@
     </w:p>
     <w:p/>
     <w:p>
-      <w:pPr>
+      <w:r>
+        <w:t xml:space="preserve">Para el </w:t>
+      </w:r>
+      <w:proofErr w:type="spellStart"/>
+      <w:r>
+        <w:t>describre</w:t>
+      </w:r>
+      <w:proofErr w:type="spellEnd"/>
+      <w:r>
+        <w:t>(</w:t>
+      </w:r>
+      <w:proofErr w:type="spellStart"/>
+      <w:r>
+        <w:t>include</w:t>
+      </w:r>
+      <w:proofErr w:type="spellEnd"/>
+      <w:r>
+        <w:t>=’</w:t>
+      </w:r>
+      <w:proofErr w:type="spellStart"/>
+      <w:r>
+        <w:t>all</w:t>
+      </w:r>
+      <w:proofErr w:type="spellEnd"/>
+      <w:r>
+        <w:t>’)</w:t>
+      </w:r>
+    </w:p>
+    <w:p>
+      <w:pPr>
+        <w:ind w:left="360"/>
+      </w:pPr>
+      <w:r>
+        <w:t>Tipo de dato</w:t>
+      </w:r>
+      <w:r>
+        <w:tab/>
+      </w:r>
+      <w:r>
+        <w:tab/>
+      </w:r>
+      <w:r>
+        <w:t>Estadísticos que aplica</w:t>
+      </w:r>
+    </w:p>
+    <w:p>
+      <w:pPr>
+        <w:pStyle w:val="Prrafodelista"/>
+        <w:numPr>
+          <w:ilvl w:val="0"/>
+          <w:numId w:val="25"/>
+        </w:numPr>
+      </w:pPr>
+      <w:r>
+        <w:t>Numérico</w:t>
+      </w:r>
+      <w:r>
+        <w:tab/>
+      </w:r>
+      <w:r>
+        <w:tab/>
+      </w:r>
+      <w:r>
+        <w:t xml:space="preserve">mean, min, </w:t>
+      </w:r>
+      <w:proofErr w:type="spellStart"/>
+      <w:r>
+        <w:t>max</w:t>
+      </w:r>
+      <w:proofErr w:type="spellEnd"/>
+      <w:r>
+        <w:t xml:space="preserve">, </w:t>
+      </w:r>
+      <w:proofErr w:type="spellStart"/>
+      <w:r>
+        <w:t>std</w:t>
+      </w:r>
+      <w:proofErr w:type="spellEnd"/>
+      <w:r>
+        <w:t>, percentiles</w:t>
+      </w:r>
+    </w:p>
+    <w:p>
+      <w:pPr>
+        <w:pStyle w:val="Prrafodelista"/>
+        <w:numPr>
+          <w:ilvl w:val="0"/>
+          <w:numId w:val="25"/>
+        </w:numPr>
+      </w:pPr>
+      <w:r>
+        <w:t>Categórico</w:t>
+      </w:r>
+      <w:r>
+        <w:tab/>
+      </w:r>
+      <w:r>
+        <w:tab/>
+      </w:r>
+      <w:proofErr w:type="spellStart"/>
+      <w:r>
+        <w:t>unique</w:t>
+      </w:r>
+      <w:proofErr w:type="spellEnd"/>
+      <w:r>
+        <w:t xml:space="preserve">, top, </w:t>
+      </w:r>
+      <w:proofErr w:type="spellStart"/>
+      <w:r>
+        <w:t>freq</w:t>
+      </w:r>
+      <w:proofErr w:type="spellEnd"/>
+    </w:p>
+    <w:p>
+      <w:pPr>
+        <w:pStyle w:val="Prrafodelista"/>
+        <w:numPr>
+          <w:ilvl w:val="0"/>
+          <w:numId w:val="25"/>
+        </w:numPr>
+      </w:pPr>
+      <w:proofErr w:type="spellStart"/>
+      <w:r>
+        <w:t>Datetime</w:t>
+      </w:r>
+      <w:proofErr w:type="spellEnd"/>
+      <w:r>
+        <w:tab/>
+      </w:r>
+      <w:r>
+        <w:tab/>
+      </w:r>
+      <w:r>
+        <w:t xml:space="preserve">min y </w:t>
+      </w:r>
+      <w:proofErr w:type="spellStart"/>
+      <w:r>
+        <w:t>max</w:t>
+      </w:r>
+      <w:proofErr w:type="spellEnd"/>
+      <w:r>
+        <w:t>, a veces mean</w:t>
+      </w:r>
+    </w:p>
+    <w:p>
+      <w:pPr>
+        <w:ind w:left="708" w:hanging="708"/>
         <w:rPr>
           <w:u w:val="single"/>
         </w:rPr>
@@ -3920,9 +4066,122 @@
     </w:lvl>
   </w:abstractNum>
   <w:abstractNum w:abstractNumId="14" w15:restartNumberingAfterBreak="0">
+    <w:nsid w:val="3E7854BD"/>
+    <w:multiLevelType w:val="hybridMultilevel"/>
+    <w:tmpl w:val="3B0462F6"/>
+    <w:lvl w:ilvl="0" w:tplc="580A0001">
+      <w:start w:val="1"/>
+      <w:numFmt w:val="bullet"/>
+      <w:lvlText w:val=""/>
+      <w:lvlJc w:val="left"/>
+      <w:pPr>
+        <w:ind w:left="720" w:hanging="360"/>
+      </w:pPr>
+      <w:rPr>
+        <w:rFonts w:ascii="Symbol" w:hAnsi="Symbol" w:hint="default"/>
+      </w:rPr>
+    </w:lvl>
+    <w:lvl w:ilvl="1" w:tplc="580A0003" w:tentative="1">
+      <w:start w:val="1"/>
+      <w:numFmt w:val="bullet"/>
+      <w:lvlText w:val="o"/>
+      <w:lvlJc w:val="left"/>
+      <w:pPr>
+        <w:ind w:left="1440" w:hanging="360"/>
+      </w:pPr>
+      <w:rPr>
+        <w:rFonts w:ascii="Courier New" w:hAnsi="Courier New" w:cs="Courier New" w:hint="default"/>
+      </w:rPr>
+    </w:lvl>
+    <w:lvl w:ilvl="2" w:tplc="580A0005" w:tentative="1">
+      <w:start w:val="1"/>
+      <w:numFmt w:val="bullet"/>
+      <w:lvlText w:val=""/>
+      <w:lvlJc w:val="left"/>
+      <w:pPr>
+        <w:ind w:left="2160" w:hanging="360"/>
+      </w:pPr>
+      <w:rPr>
+        <w:rFonts w:ascii="Wingdings" w:hAnsi="Wingdings" w:hint="default"/>
+      </w:rPr>
+    </w:lvl>
+    <w:lvl w:ilvl="3" w:tplc="580A0001" w:tentative="1">
+      <w:start w:val="1"/>
+      <w:numFmt w:val="bullet"/>
+      <w:lvlText w:val=""/>
+      <w:lvlJc w:val="left"/>
+      <w:pPr>
+        <w:ind w:left="2880" w:hanging="360"/>
+      </w:pPr>
+      <w:rPr>
+        <w:rFonts w:ascii="Symbol" w:hAnsi="Symbol" w:hint="default"/>
+      </w:rPr>
+    </w:lvl>
+    <w:lvl w:ilvl="4" w:tplc="580A0003" w:tentative="1">
+      <w:start w:val="1"/>
+      <w:numFmt w:val="bullet"/>
+      <w:lvlText w:val="o"/>
+      <w:lvlJc w:val="left"/>
+      <w:pPr>
+        <w:ind w:left="3600" w:hanging="360"/>
+      </w:pPr>
+      <w:rPr>
+        <w:rFonts w:ascii="Courier New" w:hAnsi="Courier New" w:cs="Courier New" w:hint="default"/>
+      </w:rPr>
+    </w:lvl>
+    <w:lvl w:ilvl="5" w:tplc="580A0005" w:tentative="1">
+      <w:start w:val="1"/>
+      <w:numFmt w:val="bullet"/>
+      <w:lvlText w:val=""/>
+      <w:lvlJc w:val="left"/>
+      <w:pPr>
+        <w:ind w:left="4320" w:hanging="360"/>
+      </w:pPr>
+      <w:rPr>
+        <w:rFonts w:ascii="Wingdings" w:hAnsi="Wingdings" w:hint="default"/>
+      </w:rPr>
+    </w:lvl>
+    <w:lvl w:ilvl="6" w:tplc="580A0001" w:tentative="1">
+      <w:start w:val="1"/>
+      <w:numFmt w:val="bullet"/>
+      <w:lvlText w:val=""/>
+      <w:lvlJc w:val="left"/>
+      <w:pPr>
+        <w:ind w:left="5040" w:hanging="360"/>
+      </w:pPr>
+      <w:rPr>
+        <w:rFonts w:ascii="Symbol" w:hAnsi="Symbol" w:hint="default"/>
+      </w:rPr>
+    </w:lvl>
+    <w:lvl w:ilvl="7" w:tplc="580A0003" w:tentative="1">
+      <w:start w:val="1"/>
+      <w:numFmt w:val="bullet"/>
+      <w:lvlText w:val="o"/>
+      <w:lvlJc w:val="left"/>
+      <w:pPr>
+        <w:ind w:left="5760" w:hanging="360"/>
+      </w:pPr>
+      <w:rPr>
+        <w:rFonts w:ascii="Courier New" w:hAnsi="Courier New" w:cs="Courier New" w:hint="default"/>
+      </w:rPr>
+    </w:lvl>
+    <w:lvl w:ilvl="8" w:tplc="580A0005" w:tentative="1">
+      <w:start w:val="1"/>
+      <w:numFmt w:val="bullet"/>
+      <w:lvlText w:val=""/>
+      <w:lvlJc w:val="left"/>
+      <w:pPr>
+        <w:ind w:left="6480" w:hanging="360"/>
+      </w:pPr>
+      <w:rPr>
+        <w:rFonts w:ascii="Wingdings" w:hAnsi="Wingdings" w:hint="default"/>
+      </w:rPr>
+    </w:lvl>
+  </w:abstractNum>
+  <w:abstractNum w:abstractNumId="15" w15:restartNumberingAfterBreak="0">
     <w:nsid w:val="432941F1"/>
     <w:multiLevelType w:val="hybridMultilevel"/>
-    <w:tmpl w:val="F5FC8C6A"/>
+    <w:tmpl w:val="FCDE7F40"/>
     <w:lvl w:ilvl="0" w:tplc="580A0001">
       <w:start w:val="1"/>
       <w:numFmt w:val="bullet"/>
@@ -4032,7 +4291,7 @@
       </w:rPr>
     </w:lvl>
   </w:abstractNum>
-  <w:abstractNum w:abstractNumId="15" w15:restartNumberingAfterBreak="0">
+  <w:abstractNum w:abstractNumId="16" w15:restartNumberingAfterBreak="0">
     <w:nsid w:val="44A93FC5"/>
     <w:multiLevelType w:val="hybridMultilevel"/>
     <w:tmpl w:val="53BCD3D0"/>
@@ -4145,7 +4404,7 @@
       </w:rPr>
     </w:lvl>
   </w:abstractNum>
-  <w:abstractNum w:abstractNumId="16" w15:restartNumberingAfterBreak="0">
+  <w:abstractNum w:abstractNumId="17" w15:restartNumberingAfterBreak="0">
     <w:nsid w:val="4C2E4387"/>
     <w:multiLevelType w:val="hybridMultilevel"/>
     <w:tmpl w:val="B0762E52"/>
@@ -4258,7 +4517,7 @@
       </w:rPr>
     </w:lvl>
   </w:abstractNum>
-  <w:abstractNum w:abstractNumId="17" w15:restartNumberingAfterBreak="0">
+  <w:abstractNum w:abstractNumId="18" w15:restartNumberingAfterBreak="0">
     <w:nsid w:val="53970850"/>
     <w:multiLevelType w:val="hybridMultilevel"/>
     <w:tmpl w:val="05EC7FF4"/>
@@ -4371,7 +4630,7 @@
       </w:rPr>
     </w:lvl>
   </w:abstractNum>
-  <w:abstractNum w:abstractNumId="18" w15:restartNumberingAfterBreak="0">
+  <w:abstractNum w:abstractNumId="19" w15:restartNumberingAfterBreak="0">
     <w:nsid w:val="56CE7835"/>
     <w:multiLevelType w:val="hybridMultilevel"/>
     <w:tmpl w:val="CF92CD8A"/>
@@ -4484,7 +4743,7 @@
       </w:rPr>
     </w:lvl>
   </w:abstractNum>
-  <w:abstractNum w:abstractNumId="19" w15:restartNumberingAfterBreak="0">
+  <w:abstractNum w:abstractNumId="20" w15:restartNumberingAfterBreak="0">
     <w:nsid w:val="574F4C3F"/>
     <w:multiLevelType w:val="hybridMultilevel"/>
     <w:tmpl w:val="8A0EB452"/>
@@ -4597,7 +4856,7 @@
       </w:rPr>
     </w:lvl>
   </w:abstractNum>
-  <w:abstractNum w:abstractNumId="20" w15:restartNumberingAfterBreak="0">
+  <w:abstractNum w:abstractNumId="21" w15:restartNumberingAfterBreak="0">
     <w:nsid w:val="5A5C403F"/>
     <w:multiLevelType w:val="hybridMultilevel"/>
     <w:tmpl w:val="847C2B08"/>
@@ -4683,7 +4942,7 @@
       </w:pPr>
     </w:lvl>
   </w:abstractNum>
-  <w:abstractNum w:abstractNumId="21" w15:restartNumberingAfterBreak="0">
+  <w:abstractNum w:abstractNumId="22" w15:restartNumberingAfterBreak="0">
     <w:nsid w:val="66B2116B"/>
     <w:multiLevelType w:val="hybridMultilevel"/>
     <w:tmpl w:val="DEEA604E"/>
@@ -4796,7 +5055,7 @@
       </w:rPr>
     </w:lvl>
   </w:abstractNum>
-  <w:abstractNum w:abstractNumId="22" w15:restartNumberingAfterBreak="0">
+  <w:abstractNum w:abstractNumId="23" w15:restartNumberingAfterBreak="0">
     <w:nsid w:val="781B76DC"/>
     <w:multiLevelType w:val="hybridMultilevel"/>
     <w:tmpl w:val="60842660"/>
@@ -4882,7 +5141,7 @@
       </w:pPr>
     </w:lvl>
   </w:abstractNum>
-  <w:abstractNum w:abstractNumId="23" w15:restartNumberingAfterBreak="0">
+  <w:abstractNum w:abstractNumId="24" w15:restartNumberingAfterBreak="0">
     <w:nsid w:val="7E985F90"/>
     <w:multiLevelType w:val="hybridMultilevel"/>
     <w:tmpl w:val="B270EDEC"/>
@@ -4996,22 +5255,22 @@
     </w:lvl>
   </w:abstractNum>
   <w:num w:numId="1" w16cid:durableId="326132114">
-    <w:abstractNumId w:val="22"/>
+    <w:abstractNumId w:val="23"/>
   </w:num>
   <w:num w:numId="2" w16cid:durableId="1252619568">
-    <w:abstractNumId w:val="23"/>
+    <w:abstractNumId w:val="24"/>
   </w:num>
   <w:num w:numId="3" w16cid:durableId="1543059409">
     <w:abstractNumId w:val="2"/>
   </w:num>
   <w:num w:numId="4" w16cid:durableId="880827162">
-    <w:abstractNumId w:val="15"/>
+    <w:abstractNumId w:val="16"/>
   </w:num>
   <w:num w:numId="5" w16cid:durableId="292054308">
-    <w:abstractNumId w:val="17"/>
+    <w:abstractNumId w:val="18"/>
   </w:num>
   <w:num w:numId="6" w16cid:durableId="1639721694">
-    <w:abstractNumId w:val="16"/>
+    <w:abstractNumId w:val="17"/>
   </w:num>
   <w:num w:numId="7" w16cid:durableId="290987400">
     <w:abstractNumId w:val="12"/>
@@ -5023,7 +5282,7 @@
     <w:abstractNumId w:val="6"/>
   </w:num>
   <w:num w:numId="10" w16cid:durableId="49620646">
-    <w:abstractNumId w:val="21"/>
+    <w:abstractNumId w:val="22"/>
   </w:num>
   <w:num w:numId="11" w16cid:durableId="365763623">
     <w:abstractNumId w:val="10"/>
@@ -5035,13 +5294,13 @@
     <w:abstractNumId w:val="4"/>
   </w:num>
   <w:num w:numId="14" w16cid:durableId="246885133">
-    <w:abstractNumId w:val="18"/>
+    <w:abstractNumId w:val="19"/>
   </w:num>
   <w:num w:numId="15" w16cid:durableId="1082989442">
     <w:abstractNumId w:val="1"/>
   </w:num>
   <w:num w:numId="16" w16cid:durableId="1650983372">
-    <w:abstractNumId w:val="20"/>
+    <w:abstractNumId w:val="21"/>
   </w:num>
   <w:num w:numId="17" w16cid:durableId="1920478247">
     <w:abstractNumId w:val="5"/>
@@ -5062,9 +5321,12 @@
     <w:abstractNumId w:val="3"/>
   </w:num>
   <w:num w:numId="23" w16cid:durableId="1062212083">
-    <w:abstractNumId w:val="19"/>
+    <w:abstractNumId w:val="20"/>
   </w:num>
   <w:num w:numId="24" w16cid:durableId="860975353">
+    <w:abstractNumId w:val="15"/>
+  </w:num>
+  <w:num w:numId="25" w16cid:durableId="561405055">
     <w:abstractNumId w:val="14"/>
   </w:num>
 </w:numbering>

</xml_diff>